<commit_message>
Added Dialogs, Database and config
</commit_message>
<xml_diff>
--- a/сценарий.docx
+++ b/сценарий.docx
@@ -396,8 +396,13 @@
     </w:p>
     <w:p>
       <w:pPr>
-        <w:pStyle w:val="BodyText"/>
-        <w:jc w:val="both"/>
+        <w:pStyle w:val="Heading3"/>
+        <w:numPr>
+          <w:ilvl w:val="2"/>
+          <w:numId w:val="1"/>
+        </w:numPr>
+        <w:ind w:hanging="0" w:start="0"/>
+        <w:jc w:val="center"/>
         <w:rPr/>
       </w:pPr>
       <w:r>
@@ -526,8 +531,13 @@
     </w:p>
     <w:p>
       <w:pPr>
-        <w:pStyle w:val="BodyText"/>
-        <w:jc w:val="both"/>
+        <w:pStyle w:val="Heading3"/>
+        <w:numPr>
+          <w:ilvl w:val="2"/>
+          <w:numId w:val="1"/>
+        </w:numPr>
+        <w:ind w:hanging="0" w:start="0"/>
+        <w:jc w:val="center"/>
         <w:rPr/>
       </w:pPr>
       <w:r>
@@ -568,8 +578,13 @@
     </w:p>
     <w:p>
       <w:pPr>
-        <w:pStyle w:val="BodyText"/>
-        <w:jc w:val="both"/>
+        <w:pStyle w:val="Heading3"/>
+        <w:numPr>
+          <w:ilvl w:val="2"/>
+          <w:numId w:val="1"/>
+        </w:numPr>
+        <w:ind w:hanging="0" w:start="0"/>
+        <w:jc w:val="center"/>
         <w:rPr/>
       </w:pPr>
       <w:r>
@@ -596,7 +611,29 @@
       </w:pPr>
       <w:r>
         <w:rPr/>
-        <w:t xml:space="preserve">Помимо квестов, у игрока есть дерево глобальных достижений, которые влит на его уровень и игровые показатели. </w:t>
+        <w:t xml:space="preserve">Помимо квестов, у игрока есть дерево глобальных достижений, которые </w:t>
+      </w:r>
+      <w:r>
+        <w:rPr>
+          <w:lang w:val="ru-RU"/>
+        </w:rPr>
+        <w:t>вли</w:t>
+      </w:r>
+      <w:r>
+        <w:rPr>
+          <w:lang w:val="ru-RU"/>
+        </w:rPr>
+        <w:t>яю</w:t>
+      </w:r>
+      <w:r>
+        <w:rPr>
+          <w:lang w:val="ru-RU"/>
+        </w:rPr>
+        <w:t>т</w:t>
+      </w:r>
+      <w:r>
+        <w:rPr/>
+        <w:t xml:space="preserve"> на его уровень и игровые показатели. </w:t>
       </w:r>
     </w:p>
     <w:sectPr>

</xml_diff>